<commit_message>
upate the Architecture doc
</commit_message>
<xml_diff>
--- a/architecture.docx
+++ b/architecture.docx
@@ -1394,7 +1394,7 @@
           <w:szCs w:val="24"/>
         </w:rPr>
         <w:pict>
-          <v:rect id="_x0000_i1046" style="width:0;height:1.5pt" o:hralign="center" o:hrstd="t" o:hr="t" fillcolor="#a0a0a0" stroked="f"/>
+          <v:rect id="_x0000_i1026" style="width:0;height:1.5pt" o:hralign="center" o:hrstd="t" o:hr="t" fillcolor="#a0a0a0" stroked="f"/>
         </w:pict>
       </w:r>
     </w:p>
@@ -2101,39 +2101,7 @@
           <w:sz w:val="24"/>
           <w:szCs w:val="24"/>
         </w:rPr>
-        <w:t>monthly total amount of USDC transferred</w:t>
-      </w:r>
-      <w:r>
-        <w:rPr>
-          <w:rFonts w:ascii="Times New Roman" w:eastAsia="Times New Roman" w:hAnsi="Times New Roman" w:cs="Times New Roman"/>
-          <w:sz w:val="24"/>
-          <w:szCs w:val="24"/>
-        </w:rPr>
-        <w:t xml:space="preserve"> within a </w:t>
-      </w:r>
-      <w:r>
-        <w:rPr>
-          <w:rFonts w:ascii="Times New Roman" w:eastAsia="Times New Roman" w:hAnsi="Times New Roman" w:cs="Times New Roman"/>
-          <w:sz w:val="24"/>
-          <w:szCs w:val="24"/>
-        </w:rPr>
-        <w:t xml:space="preserve">year backward from </w:t>
-      </w:r>
-      <w:r>
-        <w:rPr>
-          <w:rFonts w:ascii="Times New Roman" w:eastAsia="Times New Roman" w:hAnsi="Times New Roman" w:cs="Times New Roman"/>
-          <w:sz w:val="24"/>
-          <w:szCs w:val="24"/>
-        </w:rPr>
-        <w:t xml:space="preserve">given block </w:t>
-      </w:r>
-      <w:r>
-        <w:rPr>
-          <w:rFonts w:ascii="Times New Roman" w:eastAsia="Times New Roman" w:hAnsi="Times New Roman" w:cs="Times New Roman"/>
-          <w:sz w:val="24"/>
-          <w:szCs w:val="24"/>
-        </w:rPr>
-        <w:t>time</w:t>
+        <w:t>monthly total amount of USDC transferred within a year backward from given block time</w:t>
       </w:r>
       <w:r>
         <w:rPr>
@@ -3348,7 +3316,76 @@
           <w:sz w:val="24"/>
           <w:szCs w:val="24"/>
         </w:rPr>
-        <w:t xml:space="preserve"> (Time range for the data aggregation).</w:t>
+        <w:t xml:space="preserve"> (Time</w:t>
+      </w:r>
+      <w:r>
+        <w:rPr>
+          <w:rFonts w:ascii="Times New Roman" w:eastAsia="Times New Roman" w:hAnsi="Times New Roman" w:cs="Times New Roman"/>
+          <w:sz w:val="24"/>
+          <w:szCs w:val="24"/>
+        </w:rPr>
+        <w:t>stamps of start and end of range for</w:t>
+      </w:r>
+      <w:r>
+        <w:rPr>
+          <w:rFonts w:ascii="Times New Roman" w:eastAsia="Times New Roman" w:hAnsi="Times New Roman" w:cs="Times New Roman"/>
+          <w:sz w:val="24"/>
+          <w:szCs w:val="24"/>
+        </w:rPr>
+        <w:t xml:space="preserve"> the data aggregation).</w:t>
+      </w:r>
+    </w:p>
+    <w:p>
+      <w:pPr>
+        <w:spacing w:before="100" w:beforeAutospacing="1" w:after="100" w:afterAutospacing="1" w:line="240" w:lineRule="auto"/>
+        <w:ind w:left="1440"/>
+        <w:rPr>
+          <w:rFonts w:ascii="Times New Roman" w:eastAsia="Times New Roman" w:hAnsi="Times New Roman" w:cs="Times New Roman"/>
+          <w:sz w:val="24"/>
+          <w:szCs w:val="24"/>
+        </w:rPr>
+      </w:pPr>
+      <w:r>
+        <w:rPr>
+          <w:rFonts w:ascii="Times New Roman" w:eastAsia="Times New Roman" w:hAnsi="Times New Roman" w:cs="Times New Roman"/>
+          <w:sz w:val="24"/>
+          <w:szCs w:val="24"/>
+        </w:rPr>
+        <w:t>(</w:t>
+      </w:r>
+      <w:proofErr w:type="gramStart"/>
+      <w:r>
+        <w:rPr>
+          <w:rFonts w:ascii="Times New Roman" w:eastAsia="Times New Roman" w:hAnsi="Times New Roman" w:cs="Times New Roman"/>
+          <w:sz w:val="24"/>
+          <w:szCs w:val="24"/>
+        </w:rPr>
+        <w:t>ref</w:t>
+      </w:r>
+      <w:proofErr w:type="gramEnd"/>
+      <w:r>
+        <w:rPr>
+          <w:rFonts w:ascii="Times New Roman" w:eastAsia="Times New Roman" w:hAnsi="Times New Roman" w:cs="Times New Roman"/>
+          <w:sz w:val="24"/>
+          <w:szCs w:val="24"/>
+        </w:rPr>
+        <w:t xml:space="preserve">: </w:t>
+      </w:r>
+      <w:r>
+        <w:rPr>
+          <w:rFonts w:ascii="Times New Roman" w:eastAsia="Times New Roman" w:hAnsi="Times New Roman" w:cs="Times New Roman"/>
+          <w:sz w:val="24"/>
+          <w:szCs w:val="24"/>
+        </w:rPr>
+        <w:t>https://www.epochconverter.com/</w:t>
+      </w:r>
+      <w:r>
+        <w:rPr>
+          <w:rFonts w:ascii="Times New Roman" w:eastAsia="Times New Roman" w:hAnsi="Times New Roman" w:cs="Times New Roman"/>
+          <w:sz w:val="24"/>
+          <w:szCs w:val="24"/>
+        </w:rPr>
+        <w:t>)</w:t>
       </w:r>
     </w:p>
     <w:p>
@@ -3477,6 +3514,25 @@
     </w:p>
     <w:p>
       <w:pPr>
+        <w:spacing w:before="100" w:beforeAutospacing="1" w:after="100" w:afterAutospacing="1" w:line="240" w:lineRule="auto"/>
+        <w:ind w:left="1440"/>
+        <w:rPr>
+          <w:rFonts w:ascii="Times New Roman" w:eastAsia="Times New Roman" w:hAnsi="Times New Roman" w:cs="Times New Roman"/>
+          <w:sz w:val="24"/>
+          <w:szCs w:val="24"/>
+        </w:rPr>
+      </w:pPr>
+      <w:r>
+        <w:rPr>
+          <w:rFonts w:ascii="Times New Roman" w:eastAsia="Times New Roman" w:hAnsi="Times New Roman" w:cs="Times New Roman"/>
+          <w:sz w:val="24"/>
+          <w:szCs w:val="24"/>
+        </w:rPr>
+        <w:t>(Please reference the latest block number of Avalanche C-chain.)</w:t>
+      </w:r>
+    </w:p>
+    <w:p>
+      <w:pPr>
         <w:numPr>
           <w:ilvl w:val="1"/>
           <w:numId w:val="13"/>
@@ -3617,6 +3673,57 @@
     </w:p>
     <w:p>
       <w:pPr>
+        <w:pStyle w:val="ListParagraph"/>
+        <w:spacing w:before="100" w:beforeAutospacing="1" w:after="100" w:afterAutospacing="1" w:line="240" w:lineRule="auto"/>
+        <w:ind w:firstLine="720"/>
+        <w:rPr>
+          <w:rFonts w:ascii="Times New Roman" w:eastAsia="Times New Roman" w:hAnsi="Times New Roman" w:cs="Times New Roman"/>
+          <w:sz w:val="24"/>
+          <w:szCs w:val="24"/>
+        </w:rPr>
+      </w:pPr>
+      <w:r>
+        <w:rPr>
+          <w:rFonts w:ascii="Times New Roman" w:eastAsia="Times New Roman" w:hAnsi="Times New Roman" w:cs="Times New Roman"/>
+          <w:sz w:val="24"/>
+          <w:szCs w:val="24"/>
+        </w:rPr>
+        <w:t>(</w:t>
+      </w:r>
+      <w:proofErr w:type="gramStart"/>
+      <w:r>
+        <w:rPr>
+          <w:rFonts w:ascii="Times New Roman" w:eastAsia="Times New Roman" w:hAnsi="Times New Roman" w:cs="Times New Roman"/>
+          <w:sz w:val="24"/>
+          <w:szCs w:val="24"/>
+        </w:rPr>
+        <w:t>ref</w:t>
+      </w:r>
+      <w:proofErr w:type="gramEnd"/>
+      <w:r>
+        <w:rPr>
+          <w:rFonts w:ascii="Times New Roman" w:eastAsia="Times New Roman" w:hAnsi="Times New Roman" w:cs="Times New Roman"/>
+          <w:sz w:val="24"/>
+          <w:szCs w:val="24"/>
+        </w:rPr>
+        <w:t>: https://www.epochconverter.com/)</w:t>
+      </w:r>
+      <w:bookmarkStart w:id="0" w:name="_GoBack"/>
+      <w:bookmarkEnd w:id="0"/>
+    </w:p>
+    <w:p>
+      <w:pPr>
+        <w:spacing w:before="100" w:beforeAutospacing="1" w:after="100" w:afterAutospacing="1" w:line="240" w:lineRule="auto"/>
+        <w:ind w:left="1440"/>
+        <w:rPr>
+          <w:rFonts w:ascii="Times New Roman" w:eastAsia="Times New Roman" w:hAnsi="Times New Roman" w:cs="Times New Roman"/>
+          <w:sz w:val="24"/>
+          <w:szCs w:val="24"/>
+        </w:rPr>
+      </w:pPr>
+    </w:p>
+    <w:p>
+      <w:pPr>
         <w:numPr>
           <w:ilvl w:val="1"/>
           <w:numId w:val="13"/>
@@ -3634,6 +3741,7 @@
           <w:sz w:val="24"/>
           <w:szCs w:val="24"/>
         </w:rPr>
+        <w:lastRenderedPageBreak/>
         <w:t xml:space="preserve">Returns: A list of top </w:t>
       </w:r>
       <w:r>
@@ -3710,16 +3818,14 @@
         </w:rPr>
         <w:t xml:space="preserve">Parameters: </w:t>
       </w:r>
-      <w:proofErr w:type="spellStart"/>
       <w:r>
         <w:rPr>
           <w:rFonts w:ascii="Courier New" w:eastAsia="Times New Roman" w:hAnsi="Courier New" w:cs="Courier New"/>
           <w:sz w:val="20"/>
           <w:szCs w:val="20"/>
         </w:rPr>
-        <w:t>endDate</w:t>
-      </w:r>
-      <w:proofErr w:type="spellEnd"/>
+        <w:t>year</w:t>
+      </w:r>
       <w:r>
         <w:rPr>
           <w:rFonts w:ascii="Times New Roman" w:eastAsia="Times New Roman" w:hAnsi="Times New Roman" w:cs="Times New Roman"/>
@@ -3742,7 +3848,15 @@
           <w:sz w:val="24"/>
           <w:szCs w:val="24"/>
         </w:rPr>
-        <w:t xml:space="preserve">End time for the monthly </w:t>
+        <w:t>Year</w:t>
+      </w:r>
+      <w:r>
+        <w:rPr>
+          <w:rFonts w:ascii="Times New Roman" w:eastAsia="Times New Roman" w:hAnsi="Times New Roman" w:cs="Times New Roman"/>
+          <w:sz w:val="24"/>
+          <w:szCs w:val="24"/>
+        </w:rPr>
+        <w:t xml:space="preserve"> for the monthly </w:t>
       </w:r>
       <w:r>
         <w:rPr>
@@ -3780,18 +3894,8 @@
           <w:sz w:val="24"/>
           <w:szCs w:val="24"/>
         </w:rPr>
-        <w:t xml:space="preserve">Returns: A list of </w:t>
-      </w:r>
-      <w:r>
-        <w:rPr>
-          <w:rFonts w:ascii="Times New Roman" w:eastAsia="Times New Roman" w:hAnsi="Times New Roman" w:cs="Times New Roman"/>
-          <w:sz w:val="24"/>
-          <w:szCs w:val="24"/>
-        </w:rPr>
-        <w:t>USDC amount for each months</w:t>
-      </w:r>
-      <w:bookmarkStart w:id="0" w:name="_GoBack"/>
-      <w:bookmarkEnd w:id="0"/>
+        <w:t>Returns: A list of USDC amount for each months</w:t>
+      </w:r>
       <w:r>
         <w:rPr>
           <w:rFonts w:ascii="Times New Roman" w:eastAsia="Times New Roman" w:hAnsi="Times New Roman" w:cs="Times New Roman"/>
@@ -3895,7 +3999,6 @@
           <w:sz w:val="24"/>
           <w:szCs w:val="24"/>
         </w:rPr>
-        <w:lastRenderedPageBreak/>
         <w:t xml:space="preserve">The backend service connects to the AVAX RPC node and queries the </w:t>
       </w:r>
       <w:proofErr w:type="spellStart"/>
@@ -4161,7 +4264,7 @@
           <w:szCs w:val="24"/>
         </w:rPr>
         <w:pict>
-          <v:rect id="_x0000_i1033" style="width:0;height:1.5pt" o:hralign="center" o:hrstd="t" o:hr="t" fillcolor="#a0a0a0" stroked="f"/>
+          <v:rect id="_x0000_i1029" style="width:0;height:1.5pt" o:hralign="center" o:hrstd="t" o:hr="t" fillcolor="#a0a0a0" stroked="f"/>
         </w:pict>
       </w:r>
     </w:p>

</xml_diff>